<commit_message>
Uniformly formatted all the files
</commit_message>
<xml_diff>
--- a/Team_04_M1_D1_Version_Control_Policy.docx
+++ b/Team_04_M1_D1_Version_Control_Policy.docx
@@ -5,343 +5,454 @@
     <w:p>
       <w:pPr>
         <w:pStyle w:val="ListParagraph"/>
+        <w:ind w:left="360"/>
+        <w:jc w:val="both"/>
+        <w:rPr>
+          <w:rFonts w:cstheme="minorHAnsi"/>
+          <w:b/>
+          <w:color w:val="333333"/>
+          <w:sz w:val="32"/>
+          <w:szCs w:val="32"/>
+          <w:shd w:val="clear" w:color="auto" w:fill="FFFFFF"/>
+        </w:rPr>
+      </w:pPr>
+      <w:r>
+        <w:rPr>
+          <w:rFonts w:cstheme="minorHAnsi"/>
+          <w:b/>
+          <w:color w:val="333333"/>
+          <w:sz w:val="32"/>
+          <w:szCs w:val="32"/>
+          <w:shd w:val="clear" w:color="auto" w:fill="FFFFFF"/>
+        </w:rPr>
+        <w:t>Deliverable-1: Version Control Policy for OUR TEAM</w:t>
+      </w:r>
+    </w:p>
+    <w:p>
+      <w:pPr>
+        <w:pStyle w:val="ListParagraph"/>
+        <w:ind w:left="360"/>
+        <w:jc w:val="both"/>
+        <w:rPr>
+          <w:rFonts w:cstheme="minorHAnsi"/>
+          <w:color w:val="333333"/>
+          <w:sz w:val="32"/>
+          <w:szCs w:val="32"/>
+          <w:shd w:val="clear" w:color="auto" w:fill="FFFFFF"/>
+        </w:rPr>
+      </w:pPr>
+    </w:p>
+    <w:p>
+      <w:pPr>
+        <w:pStyle w:val="ListParagraph"/>
+        <w:ind w:left="360"/>
+        <w:jc w:val="both"/>
+        <w:rPr>
+          <w:rFonts w:cstheme="minorHAnsi"/>
+          <w:color w:val="333333"/>
+          <w:sz w:val="24"/>
+          <w:szCs w:val="24"/>
+          <w:shd w:val="clear" w:color="auto" w:fill="FFFFFF"/>
+        </w:rPr>
+      </w:pPr>
+      <w:r>
+        <w:rPr>
+          <w:rFonts w:cstheme="minorHAnsi"/>
+          <w:color w:val="333333"/>
+          <w:sz w:val="24"/>
+          <w:szCs w:val="24"/>
+          <w:shd w:val="clear" w:color="auto" w:fill="FFFFFF"/>
+        </w:rPr>
+        <w:t xml:space="preserve">We plan to use GIT for storing all our project documents and as the version control tool for our team. We created a SEIS732 repository and have added our team members as collaborators and only our team members </w:t>
+      </w:r>
+      <w:r>
+        <w:rPr>
+          <w:rFonts w:cstheme="minorHAnsi"/>
+          <w:color w:val="333333"/>
+          <w:sz w:val="24"/>
+          <w:szCs w:val="24"/>
+          <w:shd w:val="clear" w:color="auto" w:fill="FFFFFF"/>
+        </w:rPr>
+        <w:t>will</w:t>
+      </w:r>
+      <w:r>
+        <w:rPr>
+          <w:rFonts w:cstheme="minorHAnsi"/>
+          <w:color w:val="333333"/>
+          <w:sz w:val="24"/>
+          <w:szCs w:val="24"/>
+          <w:shd w:val="clear" w:color="auto" w:fill="FFFFFF"/>
+        </w:rPr>
+        <w:t xml:space="preserve"> have access to the repository. We have also created an excel sheet called the “Change Log”. Any change </w:t>
+      </w:r>
+      <w:r>
+        <w:rPr>
+          <w:rFonts w:cstheme="minorHAnsi"/>
+          <w:color w:val="333333"/>
+          <w:sz w:val="24"/>
+          <w:szCs w:val="24"/>
+          <w:shd w:val="clear" w:color="auto" w:fill="FFFFFF"/>
+        </w:rPr>
+        <w:t>to any of the documents will have an entry in the change log. This will help us trace the changes easily.</w:t>
+      </w:r>
+      <w:r>
+        <w:rPr>
+          <w:rFonts w:cstheme="minorHAnsi"/>
+          <w:color w:val="333333"/>
+          <w:sz w:val="24"/>
+          <w:szCs w:val="24"/>
+          <w:shd w:val="clear" w:color="auto" w:fill="FFFFFF"/>
+        </w:rPr>
+        <w:t xml:space="preserve"> We plan to communicate changes to the team members via the Team_04_student_project_discussion under UST blackboard. The change will be reviewed by one of the team members.</w:t>
+      </w:r>
+      <w:r>
+        <w:rPr>
+          <w:rFonts w:cstheme="minorHAnsi"/>
+          <w:color w:val="333333"/>
+          <w:sz w:val="24"/>
+          <w:szCs w:val="24"/>
+          <w:shd w:val="clear" w:color="auto" w:fill="FFFFFF"/>
+        </w:rPr>
+        <w:t xml:space="preserve"> </w:t>
+      </w:r>
+    </w:p>
+    <w:p>
+      <w:pPr>
+        <w:pStyle w:val="ListParagraph"/>
+        <w:ind w:left="360"/>
+        <w:jc w:val="both"/>
+        <w:rPr>
+          <w:rFonts w:cstheme="minorHAnsi"/>
+          <w:color w:val="333333"/>
+          <w:sz w:val="24"/>
+          <w:szCs w:val="24"/>
+          <w:shd w:val="clear" w:color="auto" w:fill="FFFFFF"/>
+        </w:rPr>
+      </w:pPr>
+    </w:p>
+    <w:p>
+      <w:pPr>
+        <w:pStyle w:val="ListParagraph"/>
+        <w:ind w:left="360"/>
+        <w:jc w:val="both"/>
+        <w:rPr>
+          <w:rFonts w:cstheme="minorHAnsi"/>
+          <w:b/>
+          <w:color w:val="333333"/>
+          <w:sz w:val="24"/>
+          <w:szCs w:val="24"/>
+          <w:shd w:val="clear" w:color="auto" w:fill="FFFFFF"/>
+        </w:rPr>
+      </w:pPr>
+      <w:r>
+        <w:rPr>
+          <w:rFonts w:cstheme="minorHAnsi"/>
+          <w:b/>
+          <w:color w:val="333333"/>
+          <w:sz w:val="24"/>
+          <w:szCs w:val="24"/>
+          <w:shd w:val="clear" w:color="auto" w:fill="FFFFFF"/>
+        </w:rPr>
+        <w:t>Structure of our change log</w:t>
+      </w:r>
+      <w:r>
+        <w:rPr>
+          <w:rFonts w:cstheme="minorHAnsi"/>
+          <w:b/>
+          <w:color w:val="333333"/>
+          <w:sz w:val="24"/>
+          <w:szCs w:val="24"/>
+          <w:shd w:val="clear" w:color="auto" w:fill="FFFFFF"/>
+        </w:rPr>
+        <w:t>:</w:t>
+      </w:r>
+    </w:p>
+    <w:p>
+      <w:pPr>
+        <w:pStyle w:val="ListParagraph"/>
         <w:numPr>
           <w:ilvl w:val="0"/>
-          <w:numId w:val="2"/>
+          <w:numId w:val="4"/>
         </w:numPr>
-        <w:rPr>
-          <w:rFonts w:ascii="Segoe UI" w:hAnsi="Segoe UI" w:cs="Segoe UI"/>
-          <w:color w:val="333333"/>
-          <w:sz w:val="32"/>
-          <w:szCs w:val="32"/>
-          <w:shd w:val="clear" w:color="auto" w:fill="FFFFFF"/>
-        </w:rPr>
-      </w:pPr>
-      <w:r>
-        <w:rPr>
-          <w:rFonts w:ascii="Segoe UI" w:hAnsi="Segoe UI" w:cs="Segoe UI"/>
-          <w:color w:val="333333"/>
-          <w:sz w:val="32"/>
-          <w:szCs w:val="32"/>
-          <w:shd w:val="clear" w:color="auto" w:fill="FFFFFF"/>
-        </w:rPr>
-        <w:t xml:space="preserve">Deliverable-1: Version Control Policy for </w:t>
+        <w:jc w:val="both"/>
+        <w:rPr>
+          <w:rFonts w:cstheme="minorHAnsi"/>
+          <w:color w:val="333333"/>
+          <w:sz w:val="24"/>
+          <w:szCs w:val="24"/>
+          <w:shd w:val="clear" w:color="auto" w:fill="FFFFFF"/>
+        </w:rPr>
+      </w:pPr>
+      <w:r>
+        <w:rPr>
+          <w:rFonts w:cstheme="minorHAnsi"/>
+          <w:color w:val="333333"/>
+          <w:sz w:val="24"/>
+          <w:szCs w:val="24"/>
+          <w:shd w:val="clear" w:color="auto" w:fill="FFFFFF"/>
+        </w:rPr>
+        <w:t>Serial No.</w:t>
+      </w:r>
+    </w:p>
+    <w:p>
+      <w:pPr>
+        <w:pStyle w:val="ListParagraph"/>
+        <w:numPr>
+          <w:ilvl w:val="0"/>
+          <w:numId w:val="4"/>
+        </w:numPr>
+        <w:jc w:val="both"/>
+        <w:rPr>
+          <w:rFonts w:cstheme="minorHAnsi"/>
+          <w:color w:val="333333"/>
+          <w:sz w:val="24"/>
+          <w:szCs w:val="24"/>
+          <w:shd w:val="clear" w:color="auto" w:fill="FFFFFF"/>
+        </w:rPr>
+      </w:pPr>
+      <w:r>
+        <w:rPr>
+          <w:rFonts w:cstheme="minorHAnsi"/>
+          <w:color w:val="333333"/>
+          <w:sz w:val="24"/>
+          <w:szCs w:val="24"/>
+          <w:shd w:val="clear" w:color="auto" w:fill="FFFFFF"/>
+        </w:rPr>
+        <w:t>Date Modified</w:t>
+      </w:r>
+    </w:p>
+    <w:p>
+      <w:pPr>
+        <w:pStyle w:val="ListParagraph"/>
+        <w:numPr>
+          <w:ilvl w:val="0"/>
+          <w:numId w:val="4"/>
+        </w:numPr>
+        <w:jc w:val="both"/>
+        <w:rPr>
+          <w:rFonts w:cstheme="minorHAnsi"/>
+          <w:color w:val="333333"/>
+          <w:sz w:val="24"/>
+          <w:szCs w:val="24"/>
+          <w:shd w:val="clear" w:color="auto" w:fill="FFFFFF"/>
+        </w:rPr>
+      </w:pPr>
+      <w:r>
+        <w:rPr>
+          <w:rFonts w:cstheme="minorHAnsi"/>
+          <w:color w:val="333333"/>
+          <w:sz w:val="24"/>
+          <w:szCs w:val="24"/>
+          <w:shd w:val="clear" w:color="auto" w:fill="FFFFFF"/>
+        </w:rPr>
+        <w:t>Time Modified</w:t>
+      </w:r>
+    </w:p>
+    <w:p>
+      <w:pPr>
+        <w:pStyle w:val="ListParagraph"/>
+        <w:numPr>
+          <w:ilvl w:val="0"/>
+          <w:numId w:val="4"/>
+        </w:numPr>
+        <w:jc w:val="both"/>
+        <w:rPr>
+          <w:rFonts w:cstheme="minorHAnsi"/>
+          <w:color w:val="333333"/>
+          <w:sz w:val="24"/>
+          <w:szCs w:val="24"/>
+          <w:shd w:val="clear" w:color="auto" w:fill="FFFFFF"/>
+        </w:rPr>
+      </w:pPr>
+      <w:r>
+        <w:rPr>
+          <w:rFonts w:cstheme="minorHAnsi"/>
+          <w:color w:val="333333"/>
+          <w:sz w:val="24"/>
+          <w:szCs w:val="24"/>
+          <w:shd w:val="clear" w:color="auto" w:fill="FFFFFF"/>
+        </w:rPr>
+        <w:t>Document Modified</w:t>
+      </w:r>
+    </w:p>
+    <w:p>
+      <w:pPr>
+        <w:pStyle w:val="ListParagraph"/>
+        <w:numPr>
+          <w:ilvl w:val="0"/>
+          <w:numId w:val="4"/>
+        </w:numPr>
+        <w:jc w:val="both"/>
+        <w:rPr>
+          <w:rFonts w:cstheme="minorHAnsi"/>
+          <w:color w:val="333333"/>
+          <w:sz w:val="24"/>
+          <w:szCs w:val="24"/>
+          <w:shd w:val="clear" w:color="auto" w:fill="FFFFFF"/>
+        </w:rPr>
+      </w:pPr>
+      <w:r>
+        <w:rPr>
+          <w:rFonts w:cstheme="minorHAnsi"/>
+          <w:color w:val="333333"/>
+          <w:sz w:val="24"/>
+          <w:szCs w:val="24"/>
+          <w:shd w:val="clear" w:color="auto" w:fill="FFFFFF"/>
+        </w:rPr>
+        <w:t>Modified By</w:t>
+      </w:r>
+    </w:p>
+    <w:p>
+      <w:pPr>
+        <w:pStyle w:val="ListParagraph"/>
+        <w:numPr>
+          <w:ilvl w:val="0"/>
+          <w:numId w:val="4"/>
+        </w:numPr>
+        <w:jc w:val="both"/>
+        <w:rPr>
+          <w:rFonts w:cstheme="minorHAnsi"/>
+          <w:color w:val="333333"/>
+          <w:sz w:val="24"/>
+          <w:szCs w:val="24"/>
+          <w:shd w:val="clear" w:color="auto" w:fill="FFFFFF"/>
+        </w:rPr>
+      </w:pPr>
+      <w:r>
+        <w:rPr>
+          <w:rFonts w:cstheme="minorHAnsi"/>
+          <w:color w:val="333333"/>
+          <w:sz w:val="24"/>
+          <w:szCs w:val="24"/>
+          <w:shd w:val="clear" w:color="auto" w:fill="FFFFFF"/>
+        </w:rPr>
+        <w:t>Reviewed By</w:t>
+      </w:r>
+    </w:p>
+    <w:p>
+      <w:pPr>
+        <w:pStyle w:val="ListParagraph"/>
+        <w:numPr>
+          <w:ilvl w:val="0"/>
+          <w:numId w:val="4"/>
+        </w:numPr>
+        <w:jc w:val="both"/>
+        <w:rPr>
+          <w:rFonts w:cstheme="minorHAnsi"/>
+          <w:color w:val="333333"/>
+          <w:sz w:val="24"/>
+          <w:szCs w:val="24"/>
+          <w:shd w:val="clear" w:color="auto" w:fill="FFFFFF"/>
+        </w:rPr>
+      </w:pPr>
+      <w:r>
+        <w:rPr>
+          <w:rFonts w:cstheme="minorHAnsi"/>
+          <w:color w:val="333333"/>
+          <w:sz w:val="24"/>
+          <w:szCs w:val="24"/>
+          <w:shd w:val="clear" w:color="auto" w:fill="FFFFFF"/>
+        </w:rPr>
+        <w:t>Description of the Change</w:t>
+      </w:r>
+    </w:p>
+    <w:p>
+      <w:pPr>
+        <w:pStyle w:val="ListParagraph"/>
+        <w:ind w:left="360"/>
+        <w:jc w:val="both"/>
+        <w:rPr>
+          <w:rFonts w:cstheme="minorHAnsi"/>
+          <w:color w:val="333333"/>
+          <w:sz w:val="24"/>
+          <w:szCs w:val="24"/>
+          <w:shd w:val="clear" w:color="auto" w:fill="FFFFFF"/>
+        </w:rPr>
+      </w:pPr>
+    </w:p>
+    <w:p>
+      <w:pPr>
+        <w:pStyle w:val="ListParagraph"/>
+        <w:ind w:left="360"/>
+        <w:jc w:val="both"/>
+        <w:rPr>
+          <w:rFonts w:cstheme="minorHAnsi"/>
+          <w:color w:val="333333"/>
+          <w:sz w:val="24"/>
+          <w:szCs w:val="24"/>
+          <w:shd w:val="clear" w:color="auto" w:fill="FFFFFF"/>
+        </w:rPr>
+      </w:pPr>
+      <w:r>
+        <w:rPr>
+          <w:rFonts w:cstheme="minorHAnsi"/>
+          <w:color w:val="333333"/>
+          <w:sz w:val="24"/>
+          <w:szCs w:val="24"/>
+          <w:shd w:val="clear" w:color="auto" w:fill="FFFFFF"/>
+        </w:rPr>
+        <w:t>We plan to take weekly backups of our files saved in GIT to make sure we have a copy of the files.</w:t>
+      </w:r>
+      <w:r>
+        <w:rPr>
+          <w:rFonts w:cstheme="minorHAnsi"/>
+          <w:color w:val="333333"/>
+          <w:sz w:val="24"/>
+          <w:szCs w:val="24"/>
+          <w:shd w:val="clear" w:color="auto" w:fill="FFFFFF"/>
+        </w:rPr>
+        <w:t xml:space="preserve"> The individual backup will be stored on our personal laptops.</w:t>
+      </w:r>
+    </w:p>
+    <w:p>
+      <w:pPr>
+        <w:pStyle w:val="ListParagraph"/>
+        <w:ind w:left="360"/>
+        <w:jc w:val="both"/>
+        <w:rPr>
+          <w:rFonts w:cstheme="minorHAnsi"/>
+          <w:color w:val="333333"/>
+          <w:sz w:val="24"/>
+          <w:szCs w:val="24"/>
+          <w:shd w:val="clear" w:color="auto" w:fill="FFFFFF"/>
+        </w:rPr>
+      </w:pPr>
+    </w:p>
+    <w:p>
+      <w:pPr>
+        <w:pStyle w:val="ListParagraph"/>
+        <w:ind w:left="360"/>
+        <w:jc w:val="both"/>
+        <w:rPr>
+          <w:rFonts w:cstheme="minorHAnsi"/>
+          <w:color w:val="333333"/>
+          <w:sz w:val="24"/>
+          <w:szCs w:val="24"/>
+          <w:shd w:val="clear" w:color="auto" w:fill="FFFFFF"/>
+        </w:rPr>
+      </w:pPr>
+      <w:r>
+        <w:rPr>
+          <w:rFonts w:cstheme="minorHAnsi"/>
+          <w:color w:val="333333"/>
+          <w:sz w:val="24"/>
+          <w:szCs w:val="24"/>
+          <w:shd w:val="clear" w:color="auto" w:fill="FFFFFF"/>
+        </w:rPr>
+        <w:t xml:space="preserve">We will follow the following naming convention for our project </w:t>
+      </w:r>
+      <w:r>
+        <w:rPr>
+          <w:rFonts w:cstheme="minorHAnsi"/>
+          <w:color w:val="333333"/>
+          <w:sz w:val="24"/>
+          <w:szCs w:val="24"/>
+          <w:shd w:val="clear" w:color="auto" w:fill="FFFFFF"/>
+        </w:rPr>
+        <w:t>:</w:t>
       </w:r>
       <w:bookmarkStart w:id="0" w:name="_GoBack"/>
       <w:bookmarkEnd w:id="0"/>
-      <w:r>
-        <w:rPr>
-          <w:rFonts w:ascii="Segoe UI" w:hAnsi="Segoe UI" w:cs="Segoe UI"/>
-          <w:color w:val="333333"/>
-          <w:sz w:val="32"/>
-          <w:szCs w:val="32"/>
-          <w:shd w:val="clear" w:color="auto" w:fill="FFFFFF"/>
-        </w:rPr>
-        <w:t>OUR TEAM</w:t>
-      </w:r>
-    </w:p>
-    <w:p>
-      <w:pPr>
-        <w:pStyle w:val="ListParagraph"/>
-        <w:ind w:left="360"/>
-        <w:rPr>
-          <w:rFonts w:ascii="Segoe UI" w:hAnsi="Segoe UI" w:cs="Segoe UI"/>
-          <w:color w:val="333333"/>
-          <w:sz w:val="24"/>
-          <w:szCs w:val="24"/>
-          <w:shd w:val="clear" w:color="auto" w:fill="FFFFFF"/>
-        </w:rPr>
-      </w:pPr>
-      <w:r>
-        <w:rPr>
-          <w:rFonts w:ascii="Segoe UI" w:hAnsi="Segoe UI" w:cs="Segoe UI"/>
-          <w:color w:val="333333"/>
-          <w:sz w:val="24"/>
-          <w:szCs w:val="24"/>
-          <w:shd w:val="clear" w:color="auto" w:fill="FFFFFF"/>
-        </w:rPr>
-        <w:t xml:space="preserve">We plan to use GIT for storing all our project documents and as the version control tool for our team. We created a SEIS732 repository and have added our team members as collaborators and only our team members </w:t>
-      </w:r>
-      <w:r>
-        <w:rPr>
-          <w:rFonts w:ascii="Segoe UI" w:hAnsi="Segoe UI" w:cs="Segoe UI"/>
-          <w:color w:val="333333"/>
-          <w:sz w:val="24"/>
-          <w:szCs w:val="24"/>
-          <w:shd w:val="clear" w:color="auto" w:fill="FFFFFF"/>
-        </w:rPr>
-        <w:t>will</w:t>
-      </w:r>
-      <w:r>
-        <w:rPr>
-          <w:rFonts w:ascii="Segoe UI" w:hAnsi="Segoe UI" w:cs="Segoe UI"/>
-          <w:color w:val="333333"/>
-          <w:sz w:val="24"/>
-          <w:szCs w:val="24"/>
-          <w:shd w:val="clear" w:color="auto" w:fill="FFFFFF"/>
-        </w:rPr>
-        <w:t xml:space="preserve"> have access to the repository. We have also created an excel sheet called the “Change Log”. Any change </w:t>
-      </w:r>
-      <w:r>
-        <w:rPr>
-          <w:rFonts w:ascii="Segoe UI" w:hAnsi="Segoe UI" w:cs="Segoe UI"/>
-          <w:color w:val="333333"/>
-          <w:sz w:val="24"/>
-          <w:szCs w:val="24"/>
-          <w:shd w:val="clear" w:color="auto" w:fill="FFFFFF"/>
-        </w:rPr>
-        <w:t>to any of the documents will have an entry in the change log. This will help us trace the changes easily.</w:t>
-      </w:r>
-      <w:r>
-        <w:rPr>
-          <w:rFonts w:ascii="Segoe UI" w:hAnsi="Segoe UI" w:cs="Segoe UI"/>
-          <w:color w:val="333333"/>
-          <w:sz w:val="24"/>
-          <w:szCs w:val="24"/>
-          <w:shd w:val="clear" w:color="auto" w:fill="FFFFFF"/>
-        </w:rPr>
-        <w:t xml:space="preserve"> We plan to communicate changes to the team members via the Team_04_student_project_discussion under UST blackboard. The change will be reviewed by one of the team members.</w:t>
-      </w:r>
-      <w:r>
-        <w:rPr>
-          <w:rFonts w:ascii="Segoe UI" w:hAnsi="Segoe UI" w:cs="Segoe UI"/>
-          <w:color w:val="333333"/>
-          <w:sz w:val="24"/>
-          <w:szCs w:val="24"/>
-          <w:shd w:val="clear" w:color="auto" w:fill="FFFFFF"/>
-        </w:rPr>
-        <w:t xml:space="preserve"> </w:t>
-      </w:r>
-    </w:p>
-    <w:p>
-      <w:pPr>
-        <w:pStyle w:val="ListParagraph"/>
-        <w:ind w:left="360"/>
-        <w:rPr>
-          <w:rFonts w:ascii="Segoe UI" w:hAnsi="Segoe UI" w:cs="Segoe UI"/>
-          <w:color w:val="333333"/>
-          <w:sz w:val="24"/>
-          <w:szCs w:val="24"/>
-          <w:shd w:val="clear" w:color="auto" w:fill="FFFFFF"/>
-        </w:rPr>
-      </w:pPr>
-      <w:r>
-        <w:rPr>
-          <w:rFonts w:ascii="Segoe UI" w:hAnsi="Segoe UI" w:cs="Segoe UI"/>
-          <w:color w:val="333333"/>
-          <w:sz w:val="24"/>
-          <w:szCs w:val="24"/>
-          <w:shd w:val="clear" w:color="auto" w:fill="FFFFFF"/>
-        </w:rPr>
-        <w:t>Structure of our change log –</w:t>
-      </w:r>
-    </w:p>
-    <w:p>
-      <w:pPr>
-        <w:pStyle w:val="ListParagraph"/>
-        <w:ind w:left="360"/>
-        <w:rPr>
-          <w:rFonts w:ascii="Segoe UI" w:hAnsi="Segoe UI" w:cs="Segoe UI"/>
-          <w:color w:val="333333"/>
-          <w:sz w:val="24"/>
-          <w:szCs w:val="24"/>
-          <w:shd w:val="clear" w:color="auto" w:fill="FFFFFF"/>
-        </w:rPr>
-      </w:pPr>
-      <w:r>
-        <w:rPr>
-          <w:rFonts w:ascii="Segoe UI" w:hAnsi="Segoe UI" w:cs="Segoe UI"/>
-          <w:color w:val="333333"/>
-          <w:sz w:val="24"/>
-          <w:szCs w:val="24"/>
-          <w:shd w:val="clear" w:color="auto" w:fill="FFFFFF"/>
-        </w:rPr>
-        <w:t>Serial No.</w:t>
-      </w:r>
-    </w:p>
-    <w:p>
-      <w:pPr>
-        <w:pStyle w:val="ListParagraph"/>
-        <w:ind w:left="360"/>
-        <w:rPr>
-          <w:rFonts w:ascii="Segoe UI" w:hAnsi="Segoe UI" w:cs="Segoe UI"/>
-          <w:color w:val="333333"/>
-          <w:sz w:val="24"/>
-          <w:szCs w:val="24"/>
-          <w:shd w:val="clear" w:color="auto" w:fill="FFFFFF"/>
-        </w:rPr>
-      </w:pPr>
-      <w:r>
-        <w:rPr>
-          <w:rFonts w:ascii="Segoe UI" w:hAnsi="Segoe UI" w:cs="Segoe UI"/>
-          <w:color w:val="333333"/>
-          <w:sz w:val="24"/>
-          <w:szCs w:val="24"/>
-          <w:shd w:val="clear" w:color="auto" w:fill="FFFFFF"/>
-        </w:rPr>
-        <w:t>Date Modified</w:t>
-      </w:r>
-    </w:p>
-    <w:p>
-      <w:pPr>
-        <w:pStyle w:val="ListParagraph"/>
-        <w:ind w:left="360"/>
-        <w:rPr>
-          <w:rFonts w:ascii="Segoe UI" w:hAnsi="Segoe UI" w:cs="Segoe UI"/>
-          <w:color w:val="333333"/>
-          <w:sz w:val="24"/>
-          <w:szCs w:val="24"/>
-          <w:shd w:val="clear" w:color="auto" w:fill="FFFFFF"/>
-        </w:rPr>
-      </w:pPr>
-      <w:r>
-        <w:rPr>
-          <w:rFonts w:ascii="Segoe UI" w:hAnsi="Segoe UI" w:cs="Segoe UI"/>
-          <w:color w:val="333333"/>
-          <w:sz w:val="24"/>
-          <w:szCs w:val="24"/>
-          <w:shd w:val="clear" w:color="auto" w:fill="FFFFFF"/>
-        </w:rPr>
-        <w:t>Time Modified</w:t>
-      </w:r>
-    </w:p>
-    <w:p>
-      <w:pPr>
-        <w:pStyle w:val="ListParagraph"/>
-        <w:ind w:left="360"/>
-        <w:rPr>
-          <w:rFonts w:ascii="Segoe UI" w:hAnsi="Segoe UI" w:cs="Segoe UI"/>
-          <w:color w:val="333333"/>
-          <w:sz w:val="24"/>
-          <w:szCs w:val="24"/>
-          <w:shd w:val="clear" w:color="auto" w:fill="FFFFFF"/>
-        </w:rPr>
-      </w:pPr>
-      <w:r>
-        <w:rPr>
-          <w:rFonts w:ascii="Segoe UI" w:hAnsi="Segoe UI" w:cs="Segoe UI"/>
-          <w:color w:val="333333"/>
-          <w:sz w:val="24"/>
-          <w:szCs w:val="24"/>
-          <w:shd w:val="clear" w:color="auto" w:fill="FFFFFF"/>
-        </w:rPr>
-        <w:t>Document Modified</w:t>
-      </w:r>
-    </w:p>
-    <w:p>
-      <w:pPr>
-        <w:pStyle w:val="ListParagraph"/>
-        <w:ind w:left="360"/>
-        <w:rPr>
-          <w:rFonts w:ascii="Segoe UI" w:hAnsi="Segoe UI" w:cs="Segoe UI"/>
-          <w:color w:val="333333"/>
-          <w:sz w:val="24"/>
-          <w:szCs w:val="24"/>
-          <w:shd w:val="clear" w:color="auto" w:fill="FFFFFF"/>
-        </w:rPr>
-      </w:pPr>
-      <w:r>
-        <w:rPr>
-          <w:rFonts w:ascii="Segoe UI" w:hAnsi="Segoe UI" w:cs="Segoe UI"/>
-          <w:color w:val="333333"/>
-          <w:sz w:val="24"/>
-          <w:szCs w:val="24"/>
-          <w:shd w:val="clear" w:color="auto" w:fill="FFFFFF"/>
-        </w:rPr>
-        <w:t>Modified By</w:t>
-      </w:r>
-    </w:p>
-    <w:p>
-      <w:pPr>
-        <w:pStyle w:val="ListParagraph"/>
-        <w:ind w:left="360"/>
-        <w:rPr>
-          <w:rFonts w:ascii="Segoe UI" w:hAnsi="Segoe UI" w:cs="Segoe UI"/>
-          <w:color w:val="333333"/>
-          <w:sz w:val="24"/>
-          <w:szCs w:val="24"/>
-          <w:shd w:val="clear" w:color="auto" w:fill="FFFFFF"/>
-        </w:rPr>
-      </w:pPr>
-      <w:r>
-        <w:rPr>
-          <w:rFonts w:ascii="Segoe UI" w:hAnsi="Segoe UI" w:cs="Segoe UI"/>
-          <w:color w:val="333333"/>
-          <w:sz w:val="24"/>
-          <w:szCs w:val="24"/>
-          <w:shd w:val="clear" w:color="auto" w:fill="FFFFFF"/>
-        </w:rPr>
-        <w:t>Reviewed By</w:t>
-      </w:r>
-    </w:p>
-    <w:p>
-      <w:pPr>
-        <w:pStyle w:val="ListParagraph"/>
-        <w:ind w:left="360"/>
-        <w:rPr>
-          <w:rFonts w:ascii="Segoe UI" w:hAnsi="Segoe UI" w:cs="Segoe UI"/>
-          <w:color w:val="333333"/>
-          <w:sz w:val="24"/>
-          <w:szCs w:val="24"/>
-          <w:shd w:val="clear" w:color="auto" w:fill="FFFFFF"/>
-        </w:rPr>
-      </w:pPr>
-      <w:r>
-        <w:rPr>
-          <w:rFonts w:ascii="Segoe UI" w:hAnsi="Segoe UI" w:cs="Segoe UI"/>
-          <w:color w:val="333333"/>
-          <w:sz w:val="24"/>
-          <w:szCs w:val="24"/>
-          <w:shd w:val="clear" w:color="auto" w:fill="FFFFFF"/>
-        </w:rPr>
-        <w:t>Description of the Change</w:t>
-      </w:r>
-    </w:p>
-    <w:p>
-      <w:pPr>
-        <w:pStyle w:val="ListParagraph"/>
-        <w:ind w:left="360"/>
-        <w:rPr>
-          <w:rFonts w:ascii="Segoe UI" w:hAnsi="Segoe UI" w:cs="Segoe UI"/>
-          <w:color w:val="333333"/>
-          <w:sz w:val="24"/>
-          <w:szCs w:val="24"/>
-          <w:shd w:val="clear" w:color="auto" w:fill="FFFFFF"/>
-        </w:rPr>
-      </w:pPr>
-      <w:r>
-        <w:rPr>
-          <w:rFonts w:ascii="Segoe UI" w:hAnsi="Segoe UI" w:cs="Segoe UI"/>
-          <w:color w:val="333333"/>
-          <w:sz w:val="24"/>
-          <w:szCs w:val="24"/>
-          <w:shd w:val="clear" w:color="auto" w:fill="FFFFFF"/>
-        </w:rPr>
-        <w:t>We plan to take weekly backups of our files saved in GIT to make sure we have a copy of the files.</w:t>
-      </w:r>
-    </w:p>
-    <w:p>
-      <w:pPr>
-        <w:pStyle w:val="ListParagraph"/>
-        <w:ind w:left="360"/>
-        <w:rPr>
-          <w:rFonts w:ascii="Segoe UI" w:hAnsi="Segoe UI" w:cs="Segoe UI"/>
-          <w:color w:val="333333"/>
-          <w:sz w:val="24"/>
-          <w:szCs w:val="24"/>
-          <w:shd w:val="clear" w:color="auto" w:fill="FFFFFF"/>
-        </w:rPr>
-      </w:pPr>
-      <w:r>
-        <w:rPr>
-          <w:rFonts w:ascii="Segoe UI" w:hAnsi="Segoe UI" w:cs="Segoe UI"/>
-          <w:color w:val="333333"/>
-          <w:sz w:val="24"/>
-          <w:szCs w:val="24"/>
-          <w:shd w:val="clear" w:color="auto" w:fill="FFFFFF"/>
-        </w:rPr>
-        <w:t>We will follow the following naming convention for our project –</w:t>
-      </w:r>
     </w:p>
     <w:p>
       <w:pPr>
@@ -350,23 +461,34 @@
           <w:ilvl w:val="0"/>
           <w:numId w:val="3"/>
         </w:numPr>
-        <w:rPr>
-          <w:rFonts w:ascii="Segoe UI" w:hAnsi="Segoe UI" w:cs="Segoe UI"/>
-          <w:color w:val="333333"/>
-          <w:sz w:val="24"/>
-          <w:szCs w:val="24"/>
-          <w:shd w:val="clear" w:color="auto" w:fill="FFFFFF"/>
-        </w:rPr>
-      </w:pPr>
-      <w:r>
-        <w:rPr>
-          <w:rFonts w:ascii="Segoe UI" w:hAnsi="Segoe UI" w:cs="Segoe UI"/>
+        <w:jc w:val="both"/>
+        <w:rPr>
+          <w:rFonts w:cstheme="minorHAnsi"/>
+          <w:color w:val="333333"/>
+          <w:sz w:val="24"/>
+          <w:szCs w:val="24"/>
+          <w:shd w:val="clear" w:color="auto" w:fill="FFFFFF"/>
+        </w:rPr>
+      </w:pPr>
+      <w:r>
+        <w:rPr>
+          <w:rFonts w:cstheme="minorHAnsi"/>
           <w:color w:val="333333"/>
           <w:sz w:val="24"/>
           <w:szCs w:val="24"/>
           <w:shd w:val="clear" w:color="auto" w:fill="FFFFFF"/>
         </w:rPr>
         <w:t>All files will be given meaningful names which indicate the purpose of the file</w:t>
+      </w:r>
+      <w:r>
+        <w:rPr>
+          <w:rFonts w:cstheme="minorHAnsi"/>
+          <w:color w:val="333333"/>
+          <w:sz w:val="24"/>
+          <w:szCs w:val="24"/>
+          <w:shd w:val="clear" w:color="auto" w:fill="FFFFFF"/>
+        </w:rPr>
+        <w:t>.</w:t>
       </w:r>
     </w:p>
     <w:p>
@@ -376,17 +498,18 @@
           <w:ilvl w:val="0"/>
           <w:numId w:val="3"/>
         </w:numPr>
-        <w:rPr>
-          <w:rFonts w:ascii="Segoe UI" w:hAnsi="Segoe UI" w:cs="Segoe UI"/>
-          <w:color w:val="333333"/>
-          <w:sz w:val="24"/>
-          <w:szCs w:val="24"/>
-          <w:shd w:val="clear" w:color="auto" w:fill="FFFFFF"/>
-        </w:rPr>
-      </w:pPr>
-      <w:r>
-        <w:rPr>
-          <w:rFonts w:ascii="Segoe UI" w:hAnsi="Segoe UI" w:cs="Segoe UI"/>
+        <w:jc w:val="both"/>
+        <w:rPr>
+          <w:rFonts w:cstheme="minorHAnsi"/>
+          <w:color w:val="333333"/>
+          <w:sz w:val="24"/>
+          <w:szCs w:val="24"/>
+          <w:shd w:val="clear" w:color="auto" w:fill="FFFFFF"/>
+        </w:rPr>
+      </w:pPr>
+      <w:r>
+        <w:rPr>
+          <w:rFonts w:cstheme="minorHAnsi"/>
           <w:color w:val="333333"/>
           <w:sz w:val="24"/>
           <w:szCs w:val="24"/>
@@ -394,27 +517,45 @@
         </w:rPr>
         <w:t xml:space="preserve">Files relevant to a </w:t>
       </w:r>
-      <w:proofErr w:type="gramStart"/>
-      <w:r>
-        <w:rPr>
-          <w:rFonts w:ascii="Segoe UI" w:hAnsi="Segoe UI" w:cs="Segoe UI"/>
-          <w:color w:val="333333"/>
-          <w:sz w:val="24"/>
-          <w:szCs w:val="24"/>
-          <w:shd w:val="clear" w:color="auto" w:fill="FFFFFF"/>
-        </w:rPr>
-        <w:t>particular milestone</w:t>
-      </w:r>
-      <w:proofErr w:type="gramEnd"/>
-      <w:r>
-        <w:rPr>
-          <w:rFonts w:ascii="Segoe UI" w:hAnsi="Segoe UI" w:cs="Segoe UI"/>
-          <w:color w:val="333333"/>
-          <w:sz w:val="24"/>
-          <w:szCs w:val="24"/>
-          <w:shd w:val="clear" w:color="auto" w:fill="FFFFFF"/>
-        </w:rPr>
-        <w:t xml:space="preserve"> will have a prefix M# example - M1_Deliverables.doc</w:t>
+      <w:r>
+        <w:rPr>
+          <w:rFonts w:cstheme="minorHAnsi"/>
+          <w:color w:val="333333"/>
+          <w:sz w:val="24"/>
+          <w:szCs w:val="24"/>
+          <w:shd w:val="clear" w:color="auto" w:fill="FFFFFF"/>
+        </w:rPr>
+        <w:t>milestone</w:t>
+      </w:r>
+      <w:r>
+        <w:rPr>
+          <w:rFonts w:cstheme="minorHAnsi"/>
+          <w:color w:val="333333"/>
+          <w:sz w:val="24"/>
+          <w:szCs w:val="24"/>
+          <w:shd w:val="clear" w:color="auto" w:fill="FFFFFF"/>
+        </w:rPr>
+        <w:t xml:space="preserve"> will have a prefix M# example</w:t>
+      </w:r>
+      <w:r>
+        <w:rPr>
+          <w:rFonts w:cstheme="minorHAnsi"/>
+          <w:color w:val="333333"/>
+          <w:sz w:val="24"/>
+          <w:szCs w:val="24"/>
+          <w:shd w:val="clear" w:color="auto" w:fill="FFFFFF"/>
+        </w:rPr>
+        <w:t xml:space="preserve">: </w:t>
+      </w:r>
+      <w:r>
+        <w:rPr>
+          <w:rFonts w:cstheme="minorHAnsi"/>
+          <w:color w:val="333333"/>
+          <w:sz w:val="24"/>
+          <w:szCs w:val="24"/>
+          <w:shd w:val="clear" w:color="auto" w:fill="FFFFFF"/>
+        </w:rPr>
+        <w:t>M1_Deliverables.doc</w:t>
       </w:r>
     </w:p>
     <w:p>
@@ -424,23 +565,34 @@
           <w:ilvl w:val="0"/>
           <w:numId w:val="3"/>
         </w:numPr>
-        <w:rPr>
-          <w:rFonts w:ascii="Segoe UI" w:hAnsi="Segoe UI" w:cs="Segoe UI"/>
-          <w:color w:val="333333"/>
-          <w:sz w:val="24"/>
-          <w:szCs w:val="24"/>
-          <w:shd w:val="clear" w:color="auto" w:fill="FFFFFF"/>
-        </w:rPr>
-      </w:pPr>
-      <w:r>
-        <w:rPr>
-          <w:rFonts w:ascii="Segoe UI" w:hAnsi="Segoe UI" w:cs="Segoe UI"/>
-          <w:color w:val="333333"/>
-          <w:sz w:val="24"/>
-          <w:szCs w:val="24"/>
-          <w:shd w:val="clear" w:color="auto" w:fill="FFFFFF"/>
-        </w:rPr>
-        <w:t>For every version created for a file we will suffix with version number example – ver01</w:t>
+        <w:jc w:val="both"/>
+        <w:rPr>
+          <w:rFonts w:cstheme="minorHAnsi"/>
+          <w:color w:val="333333"/>
+          <w:sz w:val="24"/>
+          <w:szCs w:val="24"/>
+          <w:shd w:val="clear" w:color="auto" w:fill="FFFFFF"/>
+        </w:rPr>
+      </w:pPr>
+      <w:r>
+        <w:rPr>
+          <w:rFonts w:cstheme="minorHAnsi"/>
+          <w:color w:val="333333"/>
+          <w:sz w:val="24"/>
+          <w:szCs w:val="24"/>
+          <w:shd w:val="clear" w:color="auto" w:fill="FFFFFF"/>
+        </w:rPr>
+        <w:t>An entry will be added to the change log for every new file version created</w:t>
+      </w:r>
+      <w:r>
+        <w:rPr>
+          <w:rFonts w:cstheme="minorHAnsi"/>
+          <w:color w:val="333333"/>
+          <w:sz w:val="24"/>
+          <w:szCs w:val="24"/>
+          <w:shd w:val="clear" w:color="auto" w:fill="FFFFFF"/>
+        </w:rPr>
+        <w:t>.</w:t>
       </w:r>
     </w:p>
     <w:p>
@@ -450,30 +602,32 @@
           <w:ilvl w:val="0"/>
           <w:numId w:val="3"/>
         </w:numPr>
-        <w:rPr>
-          <w:rFonts w:ascii="Segoe UI" w:hAnsi="Segoe UI" w:cs="Segoe UI"/>
-          <w:color w:val="333333"/>
-          <w:sz w:val="24"/>
-          <w:szCs w:val="24"/>
-          <w:shd w:val="clear" w:color="auto" w:fill="FFFFFF"/>
-        </w:rPr>
-      </w:pPr>
-      <w:r>
-        <w:rPr>
-          <w:rFonts w:ascii="Segoe UI" w:hAnsi="Segoe UI" w:cs="Segoe UI"/>
-          <w:color w:val="333333"/>
-          <w:sz w:val="24"/>
-          <w:szCs w:val="24"/>
-          <w:shd w:val="clear" w:color="auto" w:fill="FFFFFF"/>
-        </w:rPr>
-        <w:t>An entry will be added to the change log for every new file version created</w:t>
-      </w:r>
-    </w:p>
-    <w:p>
-      <w:pPr>
-        <w:pStyle w:val="ListParagraph"/>
-        <w:rPr>
-          <w:rFonts w:ascii="Segoe UI" w:hAnsi="Segoe UI" w:cs="Segoe UI"/>
+        <w:jc w:val="both"/>
+        <w:rPr>
+          <w:rFonts w:cstheme="minorHAnsi"/>
+          <w:color w:val="333333"/>
+          <w:sz w:val="24"/>
+          <w:szCs w:val="24"/>
+          <w:shd w:val="clear" w:color="auto" w:fill="FFFFFF"/>
+        </w:rPr>
+      </w:pPr>
+      <w:r>
+        <w:rPr>
+          <w:rFonts w:cstheme="minorHAnsi"/>
+          <w:color w:val="333333"/>
+          <w:sz w:val="24"/>
+          <w:szCs w:val="24"/>
+          <w:shd w:val="clear" w:color="auto" w:fill="FFFFFF"/>
+        </w:rPr>
+        <w:t>All the versions of the file will be tracked in git.</w:t>
+      </w:r>
+    </w:p>
+    <w:p>
+      <w:pPr>
+        <w:pStyle w:val="ListParagraph"/>
+        <w:jc w:val="both"/>
+        <w:rPr>
+          <w:rFonts w:cstheme="minorHAnsi"/>
           <w:color w:val="333333"/>
           <w:sz w:val="32"/>
           <w:szCs w:val="32"/>
@@ -484,8 +638,9 @@
     <w:p>
       <w:pPr>
         <w:pStyle w:val="ListParagraph"/>
-        <w:rPr>
-          <w:rFonts w:ascii="Segoe UI" w:hAnsi="Segoe UI" w:cs="Segoe UI"/>
+        <w:jc w:val="both"/>
+        <w:rPr>
+          <w:rFonts w:cstheme="minorHAnsi"/>
           <w:color w:val="333333"/>
           <w:sz w:val="32"/>
           <w:szCs w:val="32"/>
@@ -751,6 +906,119 @@
     </w:lvl>
   </w:abstractNum>
   <w:abstractNum w:abstractNumId="2" w15:restartNumberingAfterBreak="0">
+    <w:nsid w:val="4CE64F37"/>
+    <w:multiLevelType w:val="hybridMultilevel"/>
+    <w:tmpl w:val="7AD8228C"/>
+    <w:lvl w:ilvl="0" w:tplc="04090001">
+      <w:start w:val="1"/>
+      <w:numFmt w:val="bullet"/>
+      <w:lvlText w:val=""/>
+      <w:lvlJc w:val="left"/>
+      <w:pPr>
+        <w:ind w:left="1080" w:hanging="360"/>
+      </w:pPr>
+      <w:rPr>
+        <w:rFonts w:ascii="Symbol" w:hAnsi="Symbol" w:hint="default"/>
+      </w:rPr>
+    </w:lvl>
+    <w:lvl w:ilvl="1" w:tplc="04090003" w:tentative="1">
+      <w:start w:val="1"/>
+      <w:numFmt w:val="bullet"/>
+      <w:lvlText w:val="o"/>
+      <w:lvlJc w:val="left"/>
+      <w:pPr>
+        <w:ind w:left="1800" w:hanging="360"/>
+      </w:pPr>
+      <w:rPr>
+        <w:rFonts w:ascii="Courier New" w:hAnsi="Courier New" w:cs="Courier New" w:hint="default"/>
+      </w:rPr>
+    </w:lvl>
+    <w:lvl w:ilvl="2" w:tplc="04090005" w:tentative="1">
+      <w:start w:val="1"/>
+      <w:numFmt w:val="bullet"/>
+      <w:lvlText w:val=""/>
+      <w:lvlJc w:val="left"/>
+      <w:pPr>
+        <w:ind w:left="2520" w:hanging="360"/>
+      </w:pPr>
+      <w:rPr>
+        <w:rFonts w:ascii="Wingdings" w:hAnsi="Wingdings" w:hint="default"/>
+      </w:rPr>
+    </w:lvl>
+    <w:lvl w:ilvl="3" w:tplc="04090001" w:tentative="1">
+      <w:start w:val="1"/>
+      <w:numFmt w:val="bullet"/>
+      <w:lvlText w:val=""/>
+      <w:lvlJc w:val="left"/>
+      <w:pPr>
+        <w:ind w:left="3240" w:hanging="360"/>
+      </w:pPr>
+      <w:rPr>
+        <w:rFonts w:ascii="Symbol" w:hAnsi="Symbol" w:hint="default"/>
+      </w:rPr>
+    </w:lvl>
+    <w:lvl w:ilvl="4" w:tplc="04090003" w:tentative="1">
+      <w:start w:val="1"/>
+      <w:numFmt w:val="bullet"/>
+      <w:lvlText w:val="o"/>
+      <w:lvlJc w:val="left"/>
+      <w:pPr>
+        <w:ind w:left="3960" w:hanging="360"/>
+      </w:pPr>
+      <w:rPr>
+        <w:rFonts w:ascii="Courier New" w:hAnsi="Courier New" w:cs="Courier New" w:hint="default"/>
+      </w:rPr>
+    </w:lvl>
+    <w:lvl w:ilvl="5" w:tplc="04090005" w:tentative="1">
+      <w:start w:val="1"/>
+      <w:numFmt w:val="bullet"/>
+      <w:lvlText w:val=""/>
+      <w:lvlJc w:val="left"/>
+      <w:pPr>
+        <w:ind w:left="4680" w:hanging="360"/>
+      </w:pPr>
+      <w:rPr>
+        <w:rFonts w:ascii="Wingdings" w:hAnsi="Wingdings" w:hint="default"/>
+      </w:rPr>
+    </w:lvl>
+    <w:lvl w:ilvl="6" w:tplc="04090001" w:tentative="1">
+      <w:start w:val="1"/>
+      <w:numFmt w:val="bullet"/>
+      <w:lvlText w:val=""/>
+      <w:lvlJc w:val="left"/>
+      <w:pPr>
+        <w:ind w:left="5400" w:hanging="360"/>
+      </w:pPr>
+      <w:rPr>
+        <w:rFonts w:ascii="Symbol" w:hAnsi="Symbol" w:hint="default"/>
+      </w:rPr>
+    </w:lvl>
+    <w:lvl w:ilvl="7" w:tplc="04090003" w:tentative="1">
+      <w:start w:val="1"/>
+      <w:numFmt w:val="bullet"/>
+      <w:lvlText w:val="o"/>
+      <w:lvlJc w:val="left"/>
+      <w:pPr>
+        <w:ind w:left="6120" w:hanging="360"/>
+      </w:pPr>
+      <w:rPr>
+        <w:rFonts w:ascii="Courier New" w:hAnsi="Courier New" w:cs="Courier New" w:hint="default"/>
+      </w:rPr>
+    </w:lvl>
+    <w:lvl w:ilvl="8" w:tplc="04090005" w:tentative="1">
+      <w:start w:val="1"/>
+      <w:numFmt w:val="bullet"/>
+      <w:lvlText w:val=""/>
+      <w:lvlJc w:val="left"/>
+      <w:pPr>
+        <w:ind w:left="6840" w:hanging="360"/>
+      </w:pPr>
+      <w:rPr>
+        <w:rFonts w:ascii="Wingdings" w:hAnsi="Wingdings" w:hint="default"/>
+      </w:rPr>
+    </w:lvl>
+  </w:abstractNum>
+  <w:abstractNum w:abstractNumId="3" w15:restartNumberingAfterBreak="0">
     <w:nsid w:val="64460AF3"/>
     <w:multiLevelType w:val="hybridMultilevel"/>
     <w:tmpl w:val="6AB89534"/>
@@ -870,6 +1138,9 @@
     <w:abstractNumId w:val="1"/>
   </w:num>
   <w:num w:numId="3">
+    <w:abstractNumId w:val="3"/>
+  </w:num>
+  <w:num w:numId="4">
     <w:abstractNumId w:val="2"/>
   </w:num>
 </w:numbering>

</xml_diff>